<commit_message>
Corrección Especificación casos de uso (charlar extend/include)
</commit_message>
<xml_diff>
--- a/Especificacion de Casos de Uso/Diagrama Caso de Uso Postular a oferta.docx
+++ b/Especificacion de Casos de Uso/Diagrama Caso de Uso Postular a oferta.docx
@@ -17,19 +17,7 @@
         <w:rPr>
           <w:i w:val="0"/>
         </w:rPr>
-        <w:t>D</w:t>
-      </w:r>
-      <w:r>
-        <w:rPr>
-          <w:i w:val="0"/>
-        </w:rPr>
-        <w:t>iagrama</w:t>
-      </w:r>
-      <w:r>
-        <w:rPr>
-          <w:i w:val="0"/>
-        </w:rPr>
-        <w:t xml:space="preserve"> del caso de uso</w:t>
+        <w:t>Diagrama del caso de uso</w:t>
       </w:r>
     </w:p>
     <w:p>
@@ -1023,15 +1011,7 @@
         <w:rPr>
           <w:i w:val="0"/>
         </w:rPr>
-        <w:t>Desc</w:t>
-      </w:r>
-      <w:bookmarkStart w:id="0" w:name="_GoBack"/>
-      <w:bookmarkEnd w:id="0"/>
-      <w:r>
-        <w:rPr>
-          <w:i w:val="0"/>
-        </w:rPr>
-        <w:t>ripción del caso de uso</w:t>
+        <w:t>Descripción del caso de uso</w:t>
       </w:r>
     </w:p>
     <w:tbl>
@@ -1046,8 +1026,8 @@
         <w:tblLook w:val="04A0" w:firstRow="1" w:lastRow="0" w:firstColumn="1" w:lastColumn="0" w:noHBand="0" w:noVBand="1"/>
       </w:tblPr>
       <w:tblGrid>
-        <w:gridCol w:w="2002"/>
-        <w:gridCol w:w="7007"/>
+        <w:gridCol w:w="1921"/>
+        <w:gridCol w:w="7088"/>
       </w:tblGrid>
       <w:tr>
         <w:tc>
@@ -1196,7 +1176,23 @@
                 <w:color w:val="000000"/>
                 <w:lang w:val="es-AR"/>
               </w:rPr>
-              <w:t>El ciudadano se postula a una oferta de envío.</w:t>
+              <w:t xml:space="preserve">El ciudadano se postula a una oferta de </w:t>
+            </w:r>
+            <w:r>
+              <w:rPr>
+                <w:rFonts w:eastAsia="Times New Roman"/>
+                <w:color w:val="000000"/>
+                <w:lang w:val="es-AR"/>
+              </w:rPr>
+              <w:t>transporte</w:t>
+            </w:r>
+            <w:r>
+              <w:rPr>
+                <w:rFonts w:eastAsia="Times New Roman"/>
+                <w:color w:val="000000"/>
+                <w:lang w:val="es-AR"/>
+              </w:rPr>
+              <w:t>.</w:t>
             </w:r>
           </w:p>
         </w:tc>
@@ -1426,7 +1422,39 @@
                 <w:color w:val="000000"/>
                 <w:lang w:val="es-AR"/>
               </w:rPr>
-              <w:t>Debe existir una oferta previamente.</w:t>
+              <w:t xml:space="preserve">Debe existir </w:t>
+            </w:r>
+            <w:r>
+              <w:rPr>
+                <w:rFonts w:eastAsia="Times New Roman"/>
+                <w:color w:val="000000"/>
+                <w:lang w:val="es-AR"/>
+              </w:rPr>
+              <w:t xml:space="preserve">al menos </w:t>
+            </w:r>
+            <w:r>
+              <w:rPr>
+                <w:rFonts w:eastAsia="Times New Roman"/>
+                <w:color w:val="000000"/>
+                <w:lang w:val="es-AR"/>
+              </w:rPr>
+              <w:t xml:space="preserve">una oferta </w:t>
+            </w:r>
+            <w:r>
+              <w:rPr>
+                <w:rFonts w:eastAsia="Times New Roman"/>
+                <w:color w:val="000000"/>
+                <w:lang w:val="es-AR"/>
+              </w:rPr>
+              <w:t>de transporte</w:t>
+            </w:r>
+            <w:r>
+              <w:rPr>
+                <w:rFonts w:eastAsia="Times New Roman"/>
+                <w:color w:val="000000"/>
+                <w:lang w:val="es-AR"/>
+              </w:rPr>
+              <w:t>.</w:t>
             </w:r>
           </w:p>
         </w:tc>
@@ -1543,7 +1571,23 @@
                 <w:color w:val="000000"/>
                 <w:lang w:val="es-AR"/>
               </w:rPr>
-              <w:t>3) El postulante ingresa nombre, teléfono, dirección, email.</w:t>
+              <w:t xml:space="preserve">3) El </w:t>
+            </w:r>
+            <w:r>
+              <w:rPr>
+                <w:rFonts w:eastAsia="Times New Roman"/>
+                <w:color w:val="000000"/>
+                <w:lang w:val="es-AR"/>
+              </w:rPr>
+              <w:t xml:space="preserve">Ciudadano </w:t>
+            </w:r>
+            <w:r>
+              <w:rPr>
+                <w:rFonts w:eastAsia="Times New Roman"/>
+                <w:color w:val="000000"/>
+                <w:lang w:val="es-AR"/>
+              </w:rPr>
+              <w:t>ingresa nombre, teléfono, dirección, email.</w:t>
             </w:r>
           </w:p>
           <w:p>
@@ -1730,7 +1774,25 @@
                 <w:color w:val="000000"/>
                 <w:lang w:val="es-AR"/>
               </w:rPr>
-              <w:t>8) El sistema enviará un email al ciudadano que generó la oferta de transporte con los datos de la postulación.</w:t>
+              <w:t xml:space="preserve">8) El sistema </w:t>
+            </w:r>
+            <w:r>
+              <w:rPr>
+                <w:rFonts w:eastAsia="Times New Roman"/>
+                <w:color w:val="000000"/>
+                <w:lang w:val="es-AR"/>
+              </w:rPr>
+              <w:t>envía</w:t>
+            </w:r>
+            <w:bookmarkStart w:id="0" w:name="_GoBack"/>
+            <w:bookmarkEnd w:id="0"/>
+            <w:r>
+              <w:rPr>
+                <w:rFonts w:eastAsia="Times New Roman"/>
+                <w:color w:val="000000"/>
+                <w:lang w:val="es-AR"/>
+              </w:rPr>
+              <w:t xml:space="preserve"> un email al ciudadano que generó la oferta de transporte con los datos de la postulación.</w:t>
             </w:r>
           </w:p>
           <w:p>
@@ -1839,7 +1901,7 @@
                 <w:color w:val="000000"/>
                 <w:lang w:val="es-AR"/>
               </w:rPr>
-              <w:t>4.bis1) Si los datos son inválidos, el sistema vuelve a solicitar los datos personales.</w:t>
+              <w:t>4.1) Si los datos son inválidos, el sistema vuelve a solicitar los datos personales.</w:t>
             </w:r>
           </w:p>
           <w:p>
@@ -1858,7 +1920,23 @@
                 <w:color w:val="000000"/>
                 <w:lang w:val="es-AR"/>
               </w:rPr>
-              <w:t>4.bis2) Volver al paso 3).</w:t>
+              <w:t>4.</w:t>
+            </w:r>
+            <w:r>
+              <w:rPr>
+                <w:rFonts w:eastAsia="Times New Roman"/>
+                <w:color w:val="000000"/>
+                <w:lang w:val="es-AR"/>
+              </w:rPr>
+              <w:t>2</w:t>
+            </w:r>
+            <w:r>
+              <w:rPr>
+                <w:rFonts w:eastAsia="Times New Roman"/>
+                <w:color w:val="000000"/>
+                <w:lang w:val="es-AR"/>
+              </w:rPr>
+              <w:t>) Volver al paso 3).</w:t>
             </w:r>
           </w:p>
           <w:p>
@@ -1871,44 +1949,6 @@
                 <w:lang w:val="es-AR"/>
               </w:rPr>
             </w:pPr>
-          </w:p>
-          <w:p>
-            <w:pPr>
-              <w:spacing w:line="240" w:lineRule="auto"/>
-              <w:rPr>
-                <w:rFonts w:ascii="Times New Roman" w:eastAsia="Times New Roman" w:hAnsi="Times New Roman" w:cs="Times New Roman"/>
-                <w:sz w:val="24"/>
-                <w:szCs w:val="24"/>
-                <w:lang w:val="es-AR"/>
-              </w:rPr>
-            </w:pPr>
-            <w:r>
-              <w:rPr>
-                <w:rFonts w:eastAsia="Times New Roman"/>
-                <w:color w:val="000000"/>
-                <w:lang w:val="es-AR"/>
-              </w:rPr>
-              <w:t>7.bis1) El postulante no está conforme con los datos ingresados.</w:t>
-            </w:r>
-          </w:p>
-          <w:p>
-            <w:pPr>
-              <w:spacing w:line="240" w:lineRule="auto"/>
-              <w:rPr>
-                <w:rFonts w:ascii="Times New Roman" w:eastAsia="Times New Roman" w:hAnsi="Times New Roman" w:cs="Times New Roman"/>
-                <w:sz w:val="24"/>
-                <w:szCs w:val="24"/>
-                <w:lang w:val="es-AR"/>
-              </w:rPr>
-            </w:pPr>
-            <w:r>
-              <w:rPr>
-                <w:rFonts w:eastAsia="Times New Roman"/>
-                <w:color w:val="000000"/>
-                <w:lang w:val="es-AR"/>
-              </w:rPr>
-              <w:t>7.bis2) Volver al paso 3).</w:t>
-            </w:r>
           </w:p>
         </w:tc>
       </w:tr>
@@ -1946,7 +1986,7 @@
                 <w:color w:val="000000"/>
                 <w:lang w:val="es-AR"/>
               </w:rPr>
-              <w:t>Suposiciones</w:t>
+              <w:t>Flujo Alternativo</w:t>
             </w:r>
           </w:p>
         </w:tc>
@@ -1977,6 +2017,33 @@
                 <w:lang w:val="es-AR"/>
               </w:rPr>
             </w:pPr>
+            <w:r>
+              <w:rPr>
+                <w:rFonts w:eastAsia="Times New Roman"/>
+                <w:color w:val="000000"/>
+                <w:lang w:val="es-AR"/>
+              </w:rPr>
+              <w:t>7.1) El postulante no está conforme con los datos ingresados.</w:t>
+            </w:r>
+          </w:p>
+          <w:p>
+            <w:pPr>
+              <w:spacing w:line="240" w:lineRule="auto"/>
+              <w:rPr>
+                <w:rFonts w:ascii="Times New Roman" w:eastAsia="Times New Roman" w:hAnsi="Times New Roman" w:cs="Times New Roman"/>
+                <w:sz w:val="24"/>
+                <w:szCs w:val="24"/>
+                <w:lang w:val="es-AR"/>
+              </w:rPr>
+            </w:pPr>
+            <w:r>
+              <w:rPr>
+                <w:rFonts w:eastAsia="Times New Roman"/>
+                <w:color w:val="000000"/>
+                <w:lang w:val="es-AR"/>
+              </w:rPr>
+              <w:t>7.2) Volver al paso 3).</w:t>
+            </w:r>
           </w:p>
         </w:tc>
       </w:tr>
@@ -2051,7 +2118,7 @@
                 <w:color w:val="000000"/>
                 <w:lang w:val="es-AR"/>
               </w:rPr>
-              <w:t>El sistema almacenará la postulación del ciudadano en la base de</w:t>
+              <w:t>La postulación queda almacenada en el sistema</w:t>
             </w:r>
             <w:r>
               <w:rPr>
@@ -2067,7 +2134,7 @@
                 <w:color w:val="000000"/>
                 <w:lang w:val="es-AR"/>
               </w:rPr>
-              <w:t xml:space="preserve">datos y se envía el mail al </w:t>
+              <w:t xml:space="preserve">y se envía el mail al </w:t>
             </w:r>
             <w:proofErr w:type="spellStart"/>
             <w:r>
@@ -2087,74 +2154,6 @@
               </w:rPr>
               <w:t>.</w:t>
             </w:r>
-          </w:p>
-        </w:tc>
-      </w:tr>
-      <w:tr>
-        <w:tc>
-          <w:tcPr>
-            <w:tcW w:w="0" w:type="auto"/>
-            <w:tcBorders>
-              <w:top w:val="single" w:sz="8" w:space="0" w:color="000000"/>
-              <w:left w:val="single" w:sz="8" w:space="0" w:color="000000"/>
-              <w:bottom w:val="single" w:sz="8" w:space="0" w:color="000000"/>
-              <w:right w:val="single" w:sz="8" w:space="0" w:color="000000"/>
-            </w:tcBorders>
-            <w:tcMar>
-              <w:top w:w="100" w:type="dxa"/>
-              <w:left w:w="100" w:type="dxa"/>
-              <w:bottom w:w="100" w:type="dxa"/>
-              <w:right w:w="100" w:type="dxa"/>
-            </w:tcMar>
-            <w:hideMark/>
-          </w:tcPr>
-          <w:p>
-            <w:pPr>
-              <w:spacing w:line="240" w:lineRule="auto"/>
-              <w:rPr>
-                <w:rFonts w:ascii="Times New Roman" w:eastAsia="Times New Roman" w:hAnsi="Times New Roman" w:cs="Times New Roman"/>
-                <w:sz w:val="24"/>
-                <w:szCs w:val="24"/>
-                <w:lang w:val="es-AR"/>
-              </w:rPr>
-            </w:pPr>
-            <w:r>
-              <w:rPr>
-                <w:rFonts w:eastAsia="Times New Roman"/>
-                <w:color w:val="000000"/>
-                <w:lang w:val="es-AR"/>
-              </w:rPr>
-              <w:t>Casos que extiende</w:t>
-            </w:r>
-          </w:p>
-        </w:tc>
-        <w:tc>
-          <w:tcPr>
-            <w:tcW w:w="0" w:type="auto"/>
-            <w:tcBorders>
-              <w:top w:val="single" w:sz="8" w:space="0" w:color="000000"/>
-              <w:left w:val="single" w:sz="8" w:space="0" w:color="000000"/>
-              <w:bottom w:val="single" w:sz="8" w:space="0" w:color="000000"/>
-              <w:right w:val="single" w:sz="8" w:space="0" w:color="000000"/>
-            </w:tcBorders>
-            <w:tcMar>
-              <w:top w:w="100" w:type="dxa"/>
-              <w:left w:w="100" w:type="dxa"/>
-              <w:bottom w:w="100" w:type="dxa"/>
-              <w:right w:w="100" w:type="dxa"/>
-            </w:tcMar>
-            <w:hideMark/>
-          </w:tcPr>
-          <w:p>
-            <w:pPr>
-              <w:spacing w:line="240" w:lineRule="auto"/>
-              <w:rPr>
-                <w:rFonts w:ascii="Times New Roman" w:eastAsia="Times New Roman" w:hAnsi="Times New Roman" w:cs="Times New Roman"/>
-                <w:sz w:val="24"/>
-                <w:szCs w:val="24"/>
-                <w:lang w:val="es-AR"/>
-              </w:rPr>
-            </w:pPr>
           </w:p>
         </w:tc>
       </w:tr>

</xml_diff>